<commit_message>
Changes to assignment 4 report.
</commit_message>
<xml_diff>
--- a/Assignment 4/Assignment 4.docx
+++ b/Assignment 4/Assignment 4.docx
@@ -4804,7 +4804,7 @@
       <w:rPr>
         <w:noProof/>
       </w:rPr>
-      <w:t>1</w:t>
+      <w:t>5</w:t>
     </w:r>
     <w:r>
       <w:rPr>
@@ -6071,11 +6071,11 @@
           <c:showPercent val="0"/>
           <c:showBubbleSize val="0"/>
         </c:dLbls>
-        <c:axId val="219850240"/>
-        <c:axId val="219852160"/>
+        <c:axId val="261034752"/>
+        <c:axId val="261036672"/>
       </c:scatterChart>
       <c:valAx>
-        <c:axId val="219850240"/>
+        <c:axId val="261034752"/>
         <c:scaling>
           <c:orientation val="minMax"/>
         </c:scaling>
@@ -6125,12 +6125,12 @@
             <a:endParaRPr lang="en-US"/>
           </a:p>
         </c:txPr>
-        <c:crossAx val="219852160"/>
+        <c:crossAx val="261036672"/>
         <c:crosses val="autoZero"/>
         <c:crossBetween val="midCat"/>
       </c:valAx>
       <c:valAx>
-        <c:axId val="219852160"/>
+        <c:axId val="261036672"/>
         <c:scaling>
           <c:orientation val="minMax"/>
         </c:scaling>
@@ -6159,7 +6159,7 @@
         <c:majorTickMark val="none"/>
         <c:minorTickMark val="none"/>
         <c:tickLblPos val="nextTo"/>
-        <c:crossAx val="219850240"/>
+        <c:crossAx val="261034752"/>
         <c:crosses val="autoZero"/>
         <c:crossBetween val="midCat"/>
       </c:valAx>
@@ -6386,11 +6386,11 @@
           <c:showPercent val="0"/>
           <c:showBubbleSize val="0"/>
         </c:dLbls>
-        <c:axId val="254603264"/>
-        <c:axId val="254605184"/>
+        <c:axId val="261053440"/>
+        <c:axId val="261063808"/>
       </c:scatterChart>
       <c:valAx>
-        <c:axId val="254603264"/>
+        <c:axId val="261053440"/>
         <c:scaling>
           <c:orientation val="minMax"/>
         </c:scaling>
@@ -6418,12 +6418,12 @@
         <c:majorTickMark val="none"/>
         <c:minorTickMark val="none"/>
         <c:tickLblPos val="nextTo"/>
-        <c:crossAx val="254605184"/>
+        <c:crossAx val="261063808"/>
         <c:crosses val="autoZero"/>
         <c:crossBetween val="midCat"/>
       </c:valAx>
       <c:valAx>
-        <c:axId val="254605184"/>
+        <c:axId val="261063808"/>
         <c:scaling>
           <c:orientation val="minMax"/>
         </c:scaling>
@@ -6452,7 +6452,7 @@
         <c:majorTickMark val="none"/>
         <c:minorTickMark val="none"/>
         <c:tickLblPos val="nextTo"/>
-        <c:crossAx val="254603264"/>
+        <c:crossAx val="261053440"/>
         <c:crosses val="autoZero"/>
         <c:crossBetween val="midCat"/>
       </c:valAx>
@@ -6673,11 +6673,11 @@
           <c:showPercent val="0"/>
           <c:showBubbleSize val="0"/>
         </c:dLbls>
-        <c:axId val="254613760"/>
-        <c:axId val="254620032"/>
+        <c:axId val="261088768"/>
+        <c:axId val="261090688"/>
       </c:scatterChart>
       <c:valAx>
-        <c:axId val="254613760"/>
+        <c:axId val="261088768"/>
         <c:scaling>
           <c:orientation val="minMax"/>
         </c:scaling>
@@ -6705,12 +6705,12 @@
         <c:majorTickMark val="none"/>
         <c:minorTickMark val="none"/>
         <c:tickLblPos val="nextTo"/>
-        <c:crossAx val="254620032"/>
+        <c:crossAx val="261090688"/>
         <c:crosses val="autoZero"/>
         <c:crossBetween val="midCat"/>
       </c:valAx>
       <c:valAx>
-        <c:axId val="254620032"/>
+        <c:axId val="261090688"/>
         <c:scaling>
           <c:orientation val="minMax"/>
         </c:scaling>
@@ -6739,7 +6739,7 @@
         <c:majorTickMark val="none"/>
         <c:minorTickMark val="none"/>
         <c:tickLblPos val="nextTo"/>
-        <c:crossAx val="254613760"/>
+        <c:crossAx val="261088768"/>
         <c:crosses val="autoZero"/>
         <c:crossBetween val="midCat"/>
       </c:valAx>
@@ -7048,7 +7048,7 @@
 </file>
 
 <file path=customXml/itemProps1.xml><?xml version="1.0" encoding="utf-8"?>
-<ds:datastoreItem xmlns:ds="http://schemas.openxmlformats.org/officeDocument/2006/customXml" ds:itemID="{9739D107-7F35-42B9-8D0E-394E9F52AEB1}">
+<ds:datastoreItem xmlns:ds="http://schemas.openxmlformats.org/officeDocument/2006/customXml" ds:itemID="{662E24A6-B088-4E99-A8B4-8EA5D600549E}">
   <ds:schemaRefs>
     <ds:schemaRef ds:uri="http://schemas.openxmlformats.org/officeDocument/2006/bibliography"/>
   </ds:schemaRefs>

</xml_diff>